<commit_message>
✨ feat: update finish report document
</commit_message>
<xml_diff>
--- a/finish/项目结题情况汇总表.docx
+++ b/finish/项目结题情况汇总表.docx
@@ -22,6 +22,8 @@
           <w:lang w:eastAsia="zh-CN"/>
         </w:rPr>
       </w:pPr>
+      <w:bookmarkStart w:id="0" w:name="_GoBack"/>
+      <w:bookmarkEnd w:id="0"/>
     </w:p>
     <w:p>
       <w:pPr>
@@ -462,20 +464,7 @@
                 <w:sz w:val="20"/>
                 <w:szCs w:val="20"/>
               </w:rPr>
-              <w:t>研究年</w:t>
-            </w:r>
-            <w:bookmarkStart w:id="0" w:name="_GoBack"/>
-            <w:bookmarkEnd w:id="0"/>
-            <w:r>
-              <w:rPr>
-                <w:rFonts w:ascii="Times New Roman" w:hAnsi="Times New Roman" w:eastAsia="宋体" w:cs="Times New Roman"/>
-                <w:b/>
-                <w:bCs/>
-                <w:kern w:val="0"/>
-                <w:sz w:val="20"/>
-                <w:szCs w:val="20"/>
-              </w:rPr>
-              <w:t>限</w:t>
+              <w:t>研究年限</w:t>
             </w:r>
           </w:p>
         </w:tc>
@@ -644,6 +633,16 @@
                 <w:szCs w:val="20"/>
               </w:rPr>
             </w:pPr>
+            <w:r>
+              <w:rPr>
+                <w:rFonts w:hint="default" w:cs="Times New Roman"/>
+                <w:kern w:val="0"/>
+                <w:sz w:val="20"/>
+                <w:szCs w:val="20"/>
+                <w:lang w:val="en-US"/>
+              </w:rPr>
+              <w:t>6</w:t>
+            </w:r>
             <w:r>
               <w:rPr>
                 <w:rFonts w:ascii="Times New Roman" w:hAnsi="Times New Roman" w:eastAsia="宋体" w:cs="Times New Roman"/>

</xml_diff>